<commit_message>
Update .docx template for new-style items formatting
</commit_message>
<xml_diff>
--- a/templates/pewSheetTemplate.docx
+++ b/templates/pewSheetTemplate.docx
@@ -7,16 +7,12 @@
         <w:pStyle w:val="Header &amp; Footer A"/>
         <w:jc w:val="right"/>
         <w:rPr>
-          <w:rFonts w:ascii="RalewayRoman-Regular" w:cs="RalewayRoman-Regular" w:hAnsi="RalewayRoman-Regular" w:eastAsia="RalewayRoman-Regular"/>
+          <w:rFonts w:ascii="Raleway Thin Regular" w:cs="Raleway Thin Regular" w:hAnsi="Raleway Thin Regular" w:eastAsia="Raleway Thin Regular"/>
         </w:rPr>
       </w:pPr>
       <w:r>
         <w:rPr>
-          <w:rFonts w:ascii="Arial Unicode MS" w:cs="Arial Unicode MS" w:hAnsi="Arial Unicode MS" w:eastAsia="Arial Unicode MS"/>
-          <w:b w:val="0"/>
-          <w:bCs w:val="0"/>
-          <w:i w:val="0"/>
-          <w:iCs w:val="0"/>
+          <w:rFonts w:ascii="Raleway Thin Regular" w:hAnsi="Raleway Thin Regular"/>
           <w:rtl w:val="0"/>
           <w:lang w:val="en-US"/>
         </w:rPr>
@@ -27,17 +23,18 @@
       <w:pPr>
         <w:pStyle w:val="Title"/>
         <w:rPr>
+          <w:rFonts w:ascii="Merriweather Bold" w:cs="Merriweather Bold" w:hAnsi="Merriweather Bold" w:eastAsia="Merriweather Bold"/>
+          <w:b w:val="0"/>
+          <w:bCs w:val="0"/>
           <w:sz w:val="50"/>
           <w:szCs w:val="50"/>
         </w:rPr>
       </w:pPr>
       <w:r>
         <w:rPr>
-          <w:rFonts w:ascii="Arial Unicode MS" w:cs="Arial Unicode MS" w:hAnsi="Arial Unicode MS" w:eastAsia="Arial Unicode MS"/>
+          <w:rFonts w:ascii="Merriweather Regular" w:hAnsi="Merriweather Regular"/>
           <w:b w:val="0"/>
           <w:bCs w:val="0"/>
-          <w:i w:val="0"/>
-          <w:iCs w:val="0"/>
           <w:sz w:val="50"/>
           <w:szCs w:val="50"/>
           <w:rtl w:val="0"/>
@@ -51,16 +48,16 @@
         <w:pStyle w:val="Body Text"/>
         <w:jc w:val="right"/>
         <w:rPr>
-          <w:rFonts w:ascii="RalewayRoman-Regular" w:cs="RalewayRoman-Regular" w:hAnsi="RalewayRoman-Regular" w:eastAsia="RalewayRoman-Regular"/>
+          <w:rFonts w:ascii="Raleway Thin Regular" w:cs="Raleway Thin Regular" w:hAnsi="Raleway Thin Regular" w:eastAsia="Raleway Thin Regular"/>
+          <w:i w:val="1"/>
+          <w:iCs w:val="1"/>
         </w:rPr>
       </w:pPr>
       <w:r>
         <w:rPr>
-          <w:rFonts w:ascii="Arial Unicode MS" w:cs="Arial Unicode MS" w:hAnsi="Arial Unicode MS" w:eastAsia="Arial Unicode MS"/>
-          <w:b w:val="0"/>
-          <w:bCs w:val="0"/>
-          <w:i w:val="0"/>
-          <w:iCs w:val="0"/>
+          <w:rFonts w:ascii="Raleway Thin Regular" w:hAnsi="Raleway Thin Regular"/>
+          <w:i w:val="1"/>
+          <w:iCs w:val="1"/>
           <w:rtl w:val="0"/>
           <w:lang w:val="en-US"/>
         </w:rPr>
@@ -73,15 +70,33 @@
       </w:pPr>
       <w:r>
         <w:rPr>
-          <w:rFonts w:ascii="Arial Unicode MS" w:cs="Arial Unicode MS" w:hAnsi="Arial Unicode MS" w:eastAsia="Arial Unicode MS"/>
-          <w:b w:val="0"/>
-          <w:bCs w:val="0"/>
-          <w:i w:val="0"/>
-          <w:iCs w:val="0"/>
+          <w:rtl w:val="0"/>
+        </w:rPr>
+        <w:t>{% for item in service.items %}{{ item.title }}</w:t>
+      </w:r>
+      <w:r>
+        <w:rPr>
+          <w:rtl w:val="0"/>
+        </w:rPr>
+        <w:t>{% if item.subtitle %}</w:t>
+      </w:r>
+    </w:p>
+    <w:p>
+      <w:pPr>
+        <w:pStyle w:val="Body Text"/>
+        <w:rPr>
+          <w:i w:val="1"/>
+          <w:iCs w:val="1"/>
+        </w:rPr>
+      </w:pPr>
+      <w:r>
+        <w:rPr>
+          <w:i w:val="1"/>
+          <w:iCs w:val="1"/>
           <w:rtl w:val="0"/>
           <w:lang w:val="en-US"/>
         </w:rPr>
-        <w:t>{% if service.introit_hymn %}Introit Hymn</w:t>
+        <w:t>{{ item.subtitle }}{% endif %}</w:t>
       </w:r>
     </w:p>
     <w:p>
@@ -90,15 +105,9 @@
       </w:pPr>
       <w:r>
         <w:rPr>
-          <w:rFonts w:ascii="Arial Unicode MS" w:cs="Arial Unicode MS" w:hAnsi="Arial Unicode MS" w:eastAsia="Arial Unicode MS"/>
-          <w:b w:val="0"/>
-          <w:bCs w:val="0"/>
-          <w:i w:val="0"/>
-          <w:iCs w:val="0"/>
           <w:rtl w:val="0"/>
-          <w:lang w:val="en-US"/>
         </w:rPr>
-        <w:t xml:space="preserve">{{ service.introit_hymn }}{% endif %} </w:t>
+        <w:t>{% for pg in item.paragraphs %}{{ pg }}{% endfor %}</w:t>
       </w:r>
     </w:p>
     <w:p>
@@ -107,426 +116,25 @@
       </w:pPr>
       <w:r>
         <w:rPr>
-          <w:rFonts w:ascii="Arial Unicode MS" w:cs="Arial Unicode MS" w:hAnsi="Arial Unicode MS" w:eastAsia="Arial Unicode MS"/>
-          <w:b w:val="0"/>
-          <w:bCs w:val="0"/>
-          <w:i w:val="0"/>
-          <w:iCs w:val="0"/>
           <w:rtl w:val="0"/>
-          <w:lang w:val="fr-FR"/>
         </w:rPr>
-        <w:t>Introit Proper</w:t>
-      </w:r>
-    </w:p>
-    <w:p>
-      <w:pPr>
-        <w:pStyle w:val="Body Text"/>
-      </w:pPr>
-      <w:r>
-        <w:rPr>
-          <w:rFonts w:ascii="Arial Unicode MS" w:cs="Arial Unicode MS" w:hAnsi="Arial Unicode MS" w:eastAsia="Arial Unicode MS"/>
-          <w:b w:val="0"/>
-          <w:bCs w:val="0"/>
-          <w:i w:val="0"/>
-          <w:iCs w:val="0"/>
-          <w:rtl w:val="0"/>
-          <w:lang w:val="en-US"/>
-        </w:rPr>
-        <w:t>{{ service.introit_proper }}</w:t>
+        <w:t>{% endfor %}</w:t>
       </w:r>
     </w:p>
     <w:p>
       <w:pPr>
         <w:pStyle w:val="Heading 2"/>
+        <w:rPr>
+          <w:rFonts w:ascii="Merriweather Bold" w:cs="Merriweather Bold" w:hAnsi="Merriweather Bold" w:eastAsia="Merriweather Bold"/>
+          <w:b w:val="0"/>
+          <w:bCs w:val="0"/>
+        </w:rPr>
       </w:pPr>
       <w:r>
         <w:rPr>
-          <w:rFonts w:ascii="Arial Unicode MS" w:cs="Arial Unicode MS" w:hAnsi="Arial Unicode MS" w:eastAsia="Arial Unicode MS"/>
+          <w:rFonts w:ascii="Merriweather Regular" w:hAnsi="Merriweather Regular"/>
           <w:b w:val="0"/>
           <w:bCs w:val="0"/>
-          <w:i w:val="0"/>
-          <w:iCs w:val="0"/>
-          <w:rtl w:val="0"/>
-          <w:lang w:val="en-US"/>
-        </w:rPr>
-        <w:t>{% if len(service.collects) &gt; 1 %}Collects{% elif len(service.collects) == 1 %}Collect{% endif %}</w:t>
-      </w:r>
-    </w:p>
-    <w:p>
-      <w:pPr>
-        <w:pStyle w:val="Body Text"/>
-      </w:pPr>
-      <w:r>
-        <w:rPr>
-          <w:rFonts w:ascii="Arial Unicode MS" w:cs="Arial Unicode MS" w:hAnsi="Arial Unicode MS" w:eastAsia="Arial Unicode MS"/>
-          <w:b w:val="0"/>
-          <w:bCs w:val="0"/>
-          <w:i w:val="0"/>
-          <w:iCs w:val="0"/>
-          <w:rtl w:val="0"/>
-          <w:lang w:val="en-US"/>
-        </w:rPr>
-        <w:t>{% for collect in service.collects %}{{ collect }}</w:t>
-      </w:r>
-    </w:p>
-    <w:p>
-      <w:pPr>
-        <w:pStyle w:val="Heading 2"/>
-      </w:pPr>
-      <w:r>
-        <w:rPr>
-          <w:rFonts w:ascii="Arial Unicode MS" w:cs="Arial Unicode MS" w:hAnsi="Arial Unicode MS" w:eastAsia="Arial Unicode MS"/>
-          <w:b w:val="0"/>
-          <w:bCs w:val="0"/>
-          <w:i w:val="0"/>
-          <w:iCs w:val="0"/>
-          <w:rtl w:val="0"/>
-        </w:rPr>
-        <w:t>{% endfor %}Epistle</w:t>
-      </w:r>
-    </w:p>
-    <w:p>
-      <w:pPr>
-        <w:pStyle w:val="Body Text"/>
-      </w:pPr>
-      <w:r>
-        <w:rPr>
-          <w:rFonts w:ascii="Arial Unicode MS" w:cs="Arial Unicode MS" w:hAnsi="Arial Unicode MS" w:eastAsia="Arial Unicode MS"/>
-          <w:b w:val="0"/>
-          <w:bCs w:val="0"/>
-          <w:i w:val="0"/>
-          <w:iCs w:val="0"/>
-          <w:rtl w:val="0"/>
-          <w:lang w:val="en-US"/>
-        </w:rPr>
-        <w:t>{{ service.epistle_ref }}</w:t>
-      </w:r>
-      <w:r>
-        <w:rPr>
-          <w:rFonts w:ascii="Arial Unicode MS" w:cs="Arial Unicode MS" w:hAnsi="Arial Unicode MS" w:eastAsia="Arial Unicode MS"/>
-          <w:b w:val="0"/>
-          <w:bCs w:val="0"/>
-          <w:i w:val="0"/>
-          <w:iCs w:val="0"/>
-        </w:rPr>
-        <w:br w:type="textWrapping"/>
-      </w:r>
-      <w:r>
-        <w:rPr>
-          <w:rFonts w:ascii="Arial Unicode MS" w:cs="Arial Unicode MS" w:hAnsi="Arial Unicode MS" w:eastAsia="Arial Unicode MS"/>
-          <w:b w:val="0"/>
-          <w:bCs w:val="0"/>
-          <w:i w:val="0"/>
-          <w:iCs w:val="0"/>
-          <w:rtl w:val="0"/>
-          <w:lang w:val="en-US"/>
-        </w:rPr>
-        <w:t>{{ service.epistle }}</w:t>
-      </w:r>
-    </w:p>
-    <w:p>
-      <w:pPr>
-        <w:pStyle w:val="Heading 2"/>
-      </w:pPr>
-      <w:r>
-        <w:rPr>
-          <w:rFonts w:ascii="Arial Unicode MS" w:cs="Arial Unicode MS" w:hAnsi="Arial Unicode MS" w:eastAsia="Arial Unicode MS"/>
-          <w:b w:val="0"/>
-          <w:bCs w:val="0"/>
-          <w:i w:val="0"/>
-          <w:iCs w:val="0"/>
-          <w:rtl w:val="0"/>
-        </w:rPr>
-        <w:t>{{ service.gat }}</w:t>
-      </w:r>
-    </w:p>
-    <w:p>
-      <w:pPr>
-        <w:pStyle w:val="Body Text"/>
-      </w:pPr>
-      <w:r>
-        <w:rPr>
-          <w:rFonts w:ascii="Arial Unicode MS" w:cs="Arial Unicode MS" w:hAnsi="Arial Unicode MS" w:eastAsia="Arial Unicode MS"/>
-          <w:b w:val="0"/>
-          <w:bCs w:val="0"/>
-          <w:i w:val="0"/>
-          <w:iCs w:val="0"/>
-          <w:rtl w:val="0"/>
-          <w:lang w:val="en-US"/>
-        </w:rPr>
-        <w:t>{% for proper in service.gat_propers %}{{ proper }}</w:t>
-      </w:r>
-    </w:p>
-    <w:p>
-      <w:pPr>
-        <w:pStyle w:val="Heading 2"/>
-      </w:pPr>
-      <w:r>
-        <w:rPr>
-          <w:rFonts w:ascii="Arial Unicode MS" w:cs="Arial Unicode MS" w:hAnsi="Arial Unicode MS" w:eastAsia="Arial Unicode MS"/>
-          <w:b w:val="0"/>
-          <w:bCs w:val="0"/>
-          <w:i w:val="0"/>
-          <w:iCs w:val="0"/>
-          <w:rtl w:val="0"/>
-        </w:rPr>
-        <w:t>{% endfor %}</w:t>
-      </w:r>
-      <w:r>
-        <w:rPr>
-          <w:rFonts w:ascii="Arial Unicode MS" w:cs="Arial Unicode MS" w:hAnsi="Arial Unicode MS" w:eastAsia="Arial Unicode MS"/>
-          <w:b w:val="0"/>
-          <w:bCs w:val="0"/>
-          <w:i w:val="0"/>
-          <w:iCs w:val="0"/>
-          <w:rtl w:val="0"/>
-          <w:lang w:val="sv-SE"/>
-        </w:rPr>
-        <w:t>Gospel</w:t>
-      </w:r>
-    </w:p>
-    <w:p>
-      <w:pPr>
-        <w:pStyle w:val="Body Text"/>
-      </w:pPr>
-      <w:r>
-        <w:rPr>
-          <w:rFonts w:ascii="Arial Unicode MS" w:cs="Arial Unicode MS" w:hAnsi="Arial Unicode MS" w:eastAsia="Arial Unicode MS"/>
-          <w:b w:val="0"/>
-          <w:bCs w:val="0"/>
-          <w:i w:val="0"/>
-          <w:iCs w:val="0"/>
-          <w:rtl w:val="0"/>
-          <w:lang w:val="en-US"/>
-        </w:rPr>
-        <w:t>{{ service.gospel_ref }}</w:t>
-      </w:r>
-      <w:r>
-        <w:rPr>
-          <w:rFonts w:ascii="Arial Unicode MS" w:cs="Arial Unicode MS" w:hAnsi="Arial Unicode MS" w:eastAsia="Arial Unicode MS"/>
-          <w:b w:val="0"/>
-          <w:bCs w:val="0"/>
-          <w:i w:val="0"/>
-          <w:iCs w:val="0"/>
-        </w:rPr>
-        <w:br w:type="textWrapping"/>
-      </w:r>
-      <w:r>
-        <w:rPr>
-          <w:rFonts w:ascii="Arial Unicode MS" w:cs="Arial Unicode MS" w:hAnsi="Arial Unicode MS" w:eastAsia="Arial Unicode MS"/>
-          <w:b w:val="0"/>
-          <w:bCs w:val="0"/>
-          <w:i w:val="0"/>
-          <w:iCs w:val="0"/>
-          <w:rtl w:val="0"/>
-          <w:lang w:val="en-US"/>
-        </w:rPr>
-        <w:t>{{ service.gospel }}</w:t>
-      </w:r>
-    </w:p>
-    <w:p>
-      <w:pPr>
-        <w:pStyle w:val="Heading 2"/>
-      </w:pPr>
-      <w:r>
-        <w:rPr>
-          <w:rFonts w:ascii="Arial Unicode MS" w:cs="Arial Unicode MS" w:hAnsi="Arial Unicode MS" w:eastAsia="Arial Unicode MS"/>
-          <w:b w:val="0"/>
-          <w:bCs w:val="0"/>
-          <w:i w:val="0"/>
-          <w:iCs w:val="0"/>
-          <w:rtl w:val="0"/>
-          <w:lang w:val="it-IT"/>
-        </w:rPr>
-        <w:t>Offertory Proper</w:t>
-      </w:r>
-    </w:p>
-    <w:p>
-      <w:pPr>
-        <w:pStyle w:val="Body Text"/>
-      </w:pPr>
-      <w:r>
-        <w:rPr>
-          <w:rFonts w:ascii="Arial Unicode MS" w:cs="Arial Unicode MS" w:hAnsi="Arial Unicode MS" w:eastAsia="Arial Unicode MS"/>
-          <w:b w:val="0"/>
-          <w:bCs w:val="0"/>
-          <w:i w:val="0"/>
-          <w:iCs w:val="0"/>
-          <w:rtl w:val="0"/>
-          <w:lang w:val="en-US"/>
-        </w:rPr>
-        <w:t>{{ service.offertory_proper }}</w:t>
-      </w:r>
-    </w:p>
-    <w:p>
-      <w:pPr>
-        <w:pStyle w:val="Heading 2"/>
-      </w:pPr>
-      <w:r>
-        <w:rPr>
-          <w:rFonts w:ascii="Arial Unicode MS" w:cs="Arial Unicode MS" w:hAnsi="Arial Unicode MS" w:eastAsia="Arial Unicode MS"/>
-          <w:b w:val="0"/>
-          <w:bCs w:val="0"/>
-          <w:i w:val="0"/>
-          <w:iCs w:val="0"/>
-          <w:rtl w:val="0"/>
-          <w:lang w:val="it-IT"/>
-        </w:rPr>
-        <w:t>{% if service.offertory_hymn %}Offertory Hymn</w:t>
-      </w:r>
-    </w:p>
-    <w:p>
-      <w:pPr>
-        <w:pStyle w:val="Body Text"/>
-      </w:pPr>
-      <w:r>
-        <w:rPr>
-          <w:rFonts w:ascii="Arial Unicode MS" w:cs="Arial Unicode MS" w:hAnsi="Arial Unicode MS" w:eastAsia="Arial Unicode MS"/>
-          <w:b w:val="0"/>
-          <w:bCs w:val="0"/>
-          <w:i w:val="0"/>
-          <w:iCs w:val="0"/>
-          <w:rtl w:val="0"/>
-          <w:lang w:val="en-US"/>
-        </w:rPr>
-        <w:t xml:space="preserve">{{ service.offertory_hymn }}{% endif %} </w:t>
-      </w:r>
-    </w:p>
-    <w:p>
-      <w:pPr>
-        <w:pStyle w:val="Heading 2"/>
-      </w:pPr>
-      <w:r>
-        <w:rPr>
-          <w:rFonts w:ascii="Arial Unicode MS" w:cs="Arial Unicode MS" w:hAnsi="Arial Unicode MS" w:eastAsia="Arial Unicode MS"/>
-          <w:b w:val="0"/>
-          <w:bCs w:val="0"/>
-          <w:i w:val="0"/>
-          <w:iCs w:val="0"/>
-          <w:rtl w:val="0"/>
-          <w:lang w:val="en-US"/>
-        </w:rPr>
-        <w:t>Communion Proper</w:t>
-      </w:r>
-    </w:p>
-    <w:p>
-      <w:pPr>
-        <w:pStyle w:val="Body Text"/>
-      </w:pPr>
-      <w:r>
-        <w:rPr>
-          <w:rFonts w:ascii="Arial Unicode MS" w:cs="Arial Unicode MS" w:hAnsi="Arial Unicode MS" w:eastAsia="Arial Unicode MS"/>
-          <w:b w:val="0"/>
-          <w:bCs w:val="0"/>
-          <w:i w:val="0"/>
-          <w:iCs w:val="0"/>
-          <w:rtl w:val="0"/>
-          <w:lang w:val="en-US"/>
-        </w:rPr>
-        <w:t>{{ service.communion_proper }}</w:t>
-      </w:r>
-    </w:p>
-    <w:p>
-      <w:pPr>
-        <w:pStyle w:val="Heading 2"/>
-      </w:pPr>
-      <w:r>
-        <w:rPr>
-          <w:rFonts w:ascii="Arial Unicode MS" w:cs="Arial Unicode MS" w:hAnsi="Arial Unicode MS" w:eastAsia="Arial Unicode MS"/>
-          <w:b w:val="0"/>
-          <w:bCs w:val="0"/>
-          <w:i w:val="0"/>
-          <w:iCs w:val="0"/>
-          <w:rtl w:val="0"/>
-          <w:lang w:val="en-US"/>
-        </w:rPr>
-        <w:t>{% if service.anthem %}Anthem</w:t>
-      </w:r>
-    </w:p>
-    <w:p>
-      <w:pPr>
-        <w:pStyle w:val="Body Text"/>
-      </w:pPr>
-      <w:r>
-        <w:rPr>
-          <w:rFonts w:ascii="Arial Unicode MS" w:cs="Arial Unicode MS" w:hAnsi="Arial Unicode MS" w:eastAsia="Arial Unicode MS"/>
-          <w:b w:val="0"/>
-          <w:bCs w:val="0"/>
-          <w:i w:val="0"/>
-          <w:iCs w:val="0"/>
-          <w:rtl w:val="0"/>
-          <w:lang w:val="en-US"/>
-        </w:rPr>
-        <w:t>{{ service.anthem.title }}. {{ service.anthem.composer }}</w:t>
-      </w:r>
-      <w:r>
-        <w:rPr>
-          <w:rFonts w:ascii="Arial Unicode MS" w:cs="Arial Unicode MS" w:hAnsi="Arial Unicode MS" w:eastAsia="Arial Unicode MS"/>
-          <w:b w:val="0"/>
-          <w:bCs w:val="0"/>
-          <w:i w:val="0"/>
-          <w:iCs w:val="0"/>
-        </w:rPr>
-        <w:br w:type="textWrapping"/>
-      </w:r>
-      <w:r>
-        <w:rPr>
-          <w:rFonts w:ascii="Arial Unicode MS" w:cs="Arial Unicode MS" w:hAnsi="Arial Unicode MS" w:eastAsia="Arial Unicode MS"/>
-          <w:b w:val="0"/>
-          <w:bCs w:val="0"/>
-          <w:i w:val="0"/>
-          <w:iCs w:val="0"/>
-          <w:rtl w:val="0"/>
-          <w:lang w:val="en-US"/>
-        </w:rPr>
-        <w:t>{{ service.anthem.lyrics }}{% endif %}</w:t>
-      </w:r>
-    </w:p>
-    <w:p>
-      <w:pPr>
-        <w:pStyle w:val="Heading 2"/>
-      </w:pPr>
-      <w:r>
-        <w:rPr>
-          <w:rFonts w:ascii="Arial Unicode MS" w:cs="Arial Unicode MS" w:hAnsi="Arial Unicode MS" w:eastAsia="Arial Unicode MS"/>
-          <w:b w:val="0"/>
-          <w:bCs w:val="0"/>
-          <w:i w:val="0"/>
-          <w:iCs w:val="0"/>
-          <w:rtl w:val="0"/>
-          <w:lang w:val="en-US"/>
-        </w:rPr>
-        <w:t>{% if service.recessional_hymn %}Recessional Hymn</w:t>
-      </w:r>
-    </w:p>
-    <w:p>
-      <w:pPr>
-        <w:pStyle w:val="Body Text"/>
-      </w:pPr>
-      <w:r>
-        <w:rPr>
-          <w:rFonts w:ascii="Arial Unicode MS" w:cs="Arial Unicode MS" w:hAnsi="Arial Unicode MS" w:eastAsia="Arial Unicode MS"/>
-          <w:b w:val="0"/>
-          <w:bCs w:val="0"/>
-          <w:i w:val="0"/>
-          <w:iCs w:val="0"/>
-          <w:rtl w:val="0"/>
-          <w:lang w:val="en-US"/>
-        </w:rPr>
-        <w:t xml:space="preserve">{{ service.recessional_hymn }}{% endif %} </w:t>
-      </w:r>
-    </w:p>
-    <w:p>
-      <w:pPr>
-        <w:pStyle w:val="Heading 2"/>
-      </w:pPr>
-      <w:r>
-        <w:rPr>
-          <w:rFonts w:ascii="Arial Unicode MS" w:cs="Arial Unicode MS" w:hAnsi="Arial Unicode MS" w:eastAsia="Arial Unicode MS"/>
-          <w:b w:val="0"/>
-          <w:bCs w:val="0"/>
-          <w:i w:val="0"/>
-          <w:iCs w:val="0"/>
           <w:rtl w:val="0"/>
           <w:lang w:val="en-US"/>
         </w:rPr>
@@ -540,17 +148,16 @@
           <w:ilvl w:val="0"/>
           <w:numId w:val="2"/>
         </w:numPr>
+        <w:bidi w:val="0"/>
+        <w:ind w:right="0"/>
+        <w:jc w:val="left"/>
         <w:rPr>
+          <w:rtl w:val="0"/>
           <w:lang w:val="en-US"/>
         </w:rPr>
       </w:pPr>
       <w:r>
         <w:rPr>
-          <w:rFonts w:ascii="Arial Unicode MS" w:cs="Arial Unicode MS" w:hAnsi="Arial Unicode MS" w:eastAsia="Arial Unicode MS"/>
-          <w:b w:val="0"/>
-          <w:bCs w:val="0"/>
-          <w:i w:val="0"/>
-          <w:iCs w:val="0"/>
           <w:rtl w:val="0"/>
           <w:lang w:val="en-US"/>
         </w:rPr>
@@ -638,9 +245,6 @@
       <w:lvlText w:val="◦"/>
       <w:lvlJc w:val="left"/>
       <w:pPr>
-        <w:tabs>
-          <w:tab w:val="left" w:pos="720"/>
-        </w:tabs>
         <w:ind w:left="1080" w:hanging="360"/>
       </w:pPr>
       <w:rPr>
@@ -671,9 +275,6 @@
       <w:lvlText w:val="▪"/>
       <w:lvlJc w:val="left"/>
       <w:pPr>
-        <w:tabs>
-          <w:tab w:val="left" w:pos="720"/>
-        </w:tabs>
         <w:ind w:left="1440" w:hanging="360"/>
       </w:pPr>
       <w:rPr>
@@ -704,9 +305,6 @@
       <w:lvlText w:val="·"/>
       <w:lvlJc w:val="left"/>
       <w:pPr>
-        <w:tabs>
-          <w:tab w:val="left" w:pos="720"/>
-        </w:tabs>
         <w:ind w:left="1800" w:hanging="360"/>
       </w:pPr>
       <w:rPr>
@@ -737,9 +335,6 @@
       <w:lvlText w:val="◦"/>
       <w:lvlJc w:val="left"/>
       <w:pPr>
-        <w:tabs>
-          <w:tab w:val="left" w:pos="720"/>
-        </w:tabs>
         <w:ind w:left="2160" w:hanging="360"/>
       </w:pPr>
       <w:rPr>
@@ -770,9 +365,6 @@
       <w:lvlText w:val="▪"/>
       <w:lvlJc w:val="left"/>
       <w:pPr>
-        <w:tabs>
-          <w:tab w:val="left" w:pos="720"/>
-        </w:tabs>
         <w:ind w:left="2520" w:hanging="360"/>
       </w:pPr>
       <w:rPr>
@@ -803,9 +395,6 @@
       <w:lvlText w:val="·"/>
       <w:lvlJc w:val="left"/>
       <w:pPr>
-        <w:tabs>
-          <w:tab w:val="left" w:pos="720"/>
-        </w:tabs>
         <w:ind w:left="2880" w:hanging="360"/>
       </w:pPr>
       <w:rPr>
@@ -836,9 +425,6 @@
       <w:lvlText w:val="◦"/>
       <w:lvlJc w:val="left"/>
       <w:pPr>
-        <w:tabs>
-          <w:tab w:val="left" w:pos="720"/>
-        </w:tabs>
         <w:ind w:left="3240" w:hanging="360"/>
       </w:pPr>
       <w:rPr>
@@ -869,9 +455,6 @@
       <w:lvlText w:val="▪"/>
       <w:lvlJc w:val="left"/>
       <w:pPr>
-        <w:tabs>
-          <w:tab w:val="left" w:pos="720"/>
-        </w:tabs>
         <w:ind w:left="3600" w:hanging="360"/>
       </w:pPr>
       <w:rPr>
@@ -1125,7 +708,7 @@
       <w:outlineLvl w:val="9"/>
     </w:pPr>
     <w:rPr>
-      <w:rFonts w:ascii="Merriweather-Bold" w:cs="Arial Unicode MS" w:hAnsi="Merriweather-Bold" w:eastAsia="Arial Unicode MS"/>
+      <w:rFonts w:ascii="Merriweather-Bold" w:cs="Merriweather-Bold" w:hAnsi="Merriweather-Bold" w:eastAsia="Merriweather-Bold"/>
       <w:b w:val="1"/>
       <w:bCs w:val="1"/>
       <w:i w:val="0"/>
@@ -1145,8 +728,9 @@
       <w:shd w:val="nil" w:color="auto" w:fill="auto"/>
       <w:vertAlign w:val="baseline"/>
       <w:lang w:val="en-US"/>
-      <w14:textOutline>
+      <w14:textOutline w14:w="12700" w14:cap="flat">
         <w14:noFill/>
+        <w14:miter w14:lim="400000"/>
       </w14:textOutline>
       <w14:textFill>
         <w14:solidFill>
@@ -1172,7 +756,7 @@
       <w:outlineLvl w:val="9"/>
     </w:pPr>
     <w:rPr>
-      <w:rFonts w:ascii="Merriweather-Regular" w:cs="Arial Unicode MS" w:hAnsi="Merriweather-Regular" w:eastAsia="Arial Unicode MS"/>
+      <w:rFonts w:ascii="Merriweather Regular" w:cs="Arial Unicode MS" w:hAnsi="Merriweather Regular" w:eastAsia="Arial Unicode MS"/>
       <w:b w:val="0"/>
       <w:bCs w:val="0"/>
       <w:i w:val="0"/>
@@ -1216,7 +800,7 @@
       <w:outlineLvl w:val="0"/>
     </w:pPr>
     <w:rPr>
-      <w:rFonts w:ascii="Merriweather-Bold" w:cs="Arial Unicode MS" w:hAnsi="Merriweather-Bold" w:eastAsia="Arial Unicode MS"/>
+      <w:rFonts w:ascii="Merriweather-Bold" w:cs="Merriweather-Bold" w:hAnsi="Merriweather-Bold" w:eastAsia="Merriweather-Bold"/>
       <w:b w:val="1"/>
       <w:bCs w:val="1"/>
       <w:i w:val="0"/>
@@ -1236,8 +820,9 @@
       <w:shd w:val="nil" w:color="auto" w:fill="auto"/>
       <w:vertAlign w:val="baseline"/>
       <w:lang w:val="en-US"/>
-      <w14:textOutline>
+      <w14:textOutline w14:w="12700" w14:cap="flat">
         <w14:noFill/>
+        <w14:miter w14:lim="400000"/>
       </w14:textOutline>
       <w14:textFill>
         <w14:solidFill>
@@ -1389,13 +974,7 @@
           <a:effectLst/>
         </a:effectStyle>
         <a:effectStyle>
-          <a:effectLst>
-            <a:outerShdw sx="100000" sy="100000" kx="0" ky="0" algn="b" rotWithShape="0" blurRad="38100" dist="20000" dir="5400000">
-              <a:srgbClr val="000000">
-                <a:alpha val="38000"/>
-              </a:srgbClr>
-            </a:outerShdw>
-          </a:effectLst>
+          <a:effectLst/>
         </a:effectStyle>
       </a:effectStyleLst>
       <a:bgFillStyleLst>
@@ -1494,10 +1073,10 @@
             </a:solidFill>
             <a:effectLst/>
             <a:uFillTx/>
-            <a:latin typeface="Cambria"/>
-            <a:ea typeface="Cambria"/>
-            <a:cs typeface="Cambria"/>
-            <a:sym typeface="Cambria"/>
+            <a:latin typeface="+mn-lt"/>
+            <a:ea typeface="+mn-ea"/>
+            <a:cs typeface="+mn-cs"/>
+            <a:sym typeface="Helvetica Neue"/>
           </a:defRPr>
         </a:defPPr>
         <a:lvl1pPr marL="0" marR="0" indent="0" algn="l" defTabSz="914400" rtl="0" fontAlgn="auto" latinLnBrk="1" hangingPunct="0">
@@ -1752,13 +1331,7 @@
           <a:prstDash val="solid"/>
           <a:round/>
         </a:ln>
-        <a:effectLst>
-          <a:outerShdw sx="100000" sy="100000" kx="0" ky="0" algn="b" rotWithShape="0" blurRad="38100" dist="20000" dir="5400000">
-            <a:srgbClr val="000000">
-              <a:alpha val="38000"/>
-            </a:srgbClr>
-          </a:outerShdw>
-        </a:effectLst>
+        <a:effectLst/>
         <a:sp3d/>
       </a:spPr>
       <a:bodyPr rot="0" spcFirstLastPara="1" vertOverflow="overflow" horzOverflow="overflow" vert="horz" wrap="square" lIns="91439" tIns="45719" rIns="91439" bIns="45719" numCol="1" spcCol="38100" rtlCol="0" anchor="t" upright="0">
@@ -2071,10 +1644,10 @@
             </a:solidFill>
             <a:effectLst/>
             <a:uFillTx/>
-            <a:latin typeface="Cambria"/>
-            <a:ea typeface="Cambria"/>
-            <a:cs typeface="Cambria"/>
-            <a:sym typeface="Cambria"/>
+            <a:latin typeface="+mn-lt"/>
+            <a:ea typeface="+mn-ea"/>
+            <a:cs typeface="+mn-cs"/>
+            <a:sym typeface="Helvetica Neue"/>
           </a:defRPr>
         </a:defPPr>
         <a:lvl1pPr marL="0" marR="0" indent="0" algn="l" defTabSz="914400" rtl="0" fontAlgn="auto" latinLnBrk="1" hangingPunct="0">

</xml_diff>

<commit_message>
Add logo to top left
</commit_message>
<xml_diff>
--- a/templates/pewSheetTemplate.docx
+++ b/templates/pewSheetTemplate.docx
@@ -17,6 +17,563 @@
           <w:lang w:val="en-US"/>
         </w:rPr>
         <w:t>{{ service.date | english_date }}</w:t>
+      </w:r>
+      <w:r>
+        <w:rPr>
+          <w:rFonts w:ascii="Raleway Thin Regular" w:cs="Raleway Thin Regular" w:hAnsi="Raleway Thin Regular" w:eastAsia="Raleway Thin Regular"/>
+        </w:rPr>
+        <w:drawing xmlns:a="http://schemas.openxmlformats.org/drawingml/2006/main">
+          <wp:anchor distT="152400" distB="152400" distL="152400" distR="152400" simplePos="0" relativeHeight="251659264" behindDoc="0" locked="0" layoutInCell="1" allowOverlap="1">
+            <wp:simplePos x="0" y="0"/>
+            <wp:positionH relativeFrom="margin">
+              <wp:posOffset>-6349</wp:posOffset>
+            </wp:positionH>
+            <wp:positionV relativeFrom="line">
+              <wp:posOffset>-152399</wp:posOffset>
+            </wp:positionV>
+            <wp:extent cx="1390090" cy="434635"/>
+            <wp:effectExtent l="0" t="0" r="0" b="0"/>
+            <wp:wrapThrough wrapText="bothSides" distL="152400" distR="152400">
+              <wp:wrapPolygon edited="1">
+                <wp:start x="2637" y="405"/>
+                <wp:lineTo x="2827" y="549"/>
+                <wp:lineTo x="2827" y="1079"/>
+                <wp:lineTo x="2426" y="1147"/>
+                <wp:lineTo x="2152" y="2024"/>
+                <wp:lineTo x="2088" y="3238"/>
+                <wp:lineTo x="2257" y="4250"/>
+                <wp:lineTo x="2405" y="4588"/>
+                <wp:lineTo x="2447" y="2361"/>
+                <wp:lineTo x="2573" y="2024"/>
+                <wp:lineTo x="2869" y="2159"/>
+                <wp:lineTo x="2974" y="2631"/>
+                <wp:lineTo x="2995" y="4588"/>
+                <wp:lineTo x="3227" y="3778"/>
+                <wp:lineTo x="3270" y="2631"/>
+                <wp:lineTo x="3143" y="1619"/>
+                <wp:lineTo x="2827" y="1079"/>
+                <wp:lineTo x="2827" y="549"/>
+                <wp:lineTo x="3080" y="742"/>
+                <wp:lineTo x="3375" y="1687"/>
+                <wp:lineTo x="3459" y="3306"/>
+                <wp:lineTo x="3270" y="4588"/>
+                <wp:lineTo x="2953" y="5195"/>
+                <wp:lineTo x="2932" y="7354"/>
+                <wp:lineTo x="4662" y="7354"/>
+                <wp:lineTo x="4662" y="8905"/>
+                <wp:lineTo x="2932" y="8905"/>
+                <wp:lineTo x="2869" y="18215"/>
+                <wp:lineTo x="3776" y="17608"/>
+                <wp:lineTo x="4261" y="16664"/>
+                <wp:lineTo x="4598" y="15314"/>
+                <wp:lineTo x="4662" y="14775"/>
+                <wp:lineTo x="4219" y="14707"/>
+                <wp:lineTo x="4830" y="13560"/>
+                <wp:lineTo x="5231" y="12211"/>
+                <wp:lineTo x="4978" y="15314"/>
+                <wp:lineTo x="4577" y="17608"/>
+                <wp:lineTo x="4008" y="19160"/>
+                <wp:lineTo x="2742" y="21116"/>
+                <wp:lineTo x="2616" y="21116"/>
+                <wp:lineTo x="1941" y="19969"/>
+                <wp:lineTo x="1245" y="18890"/>
+                <wp:lineTo x="759" y="17473"/>
+                <wp:lineTo x="380" y="15179"/>
+                <wp:lineTo x="148" y="12211"/>
+                <wp:lineTo x="675" y="13898"/>
+                <wp:lineTo x="1223" y="14775"/>
+                <wp:lineTo x="738" y="14842"/>
+                <wp:lineTo x="949" y="16124"/>
+                <wp:lineTo x="1413" y="17338"/>
+                <wp:lineTo x="2257" y="18148"/>
+                <wp:lineTo x="2510" y="18215"/>
+                <wp:lineTo x="2447" y="8905"/>
+                <wp:lineTo x="717" y="8905"/>
+                <wp:lineTo x="717" y="7354"/>
+                <wp:lineTo x="2426" y="7354"/>
+                <wp:lineTo x="2405" y="5195"/>
+                <wp:lineTo x="2088" y="4520"/>
+                <wp:lineTo x="1920" y="3373"/>
+                <wp:lineTo x="1983" y="1822"/>
+                <wp:lineTo x="2257" y="810"/>
+                <wp:lineTo x="2637" y="405"/>
+                <wp:lineTo x="6708" y="405"/>
+                <wp:lineTo x="6708" y="5667"/>
+                <wp:lineTo x="7341" y="5802"/>
+                <wp:lineTo x="7425" y="5937"/>
+                <wp:lineTo x="7404" y="7151"/>
+                <wp:lineTo x="7235" y="7016"/>
+                <wp:lineTo x="7109" y="6207"/>
+                <wp:lineTo x="6708" y="6274"/>
+                <wp:lineTo x="6602" y="6679"/>
+                <wp:lineTo x="6645" y="7421"/>
+                <wp:lineTo x="7088" y="8433"/>
+                <wp:lineTo x="7446" y="9175"/>
+                <wp:lineTo x="7530" y="9715"/>
+                <wp:lineTo x="7488" y="10862"/>
+                <wp:lineTo x="7256" y="11536"/>
+                <wp:lineTo x="6771" y="11806"/>
+                <wp:lineTo x="6623" y="11707"/>
+                <wp:lineTo x="6623" y="15044"/>
+                <wp:lineTo x="6982" y="15179"/>
+                <wp:lineTo x="7109" y="15787"/>
+                <wp:lineTo x="7003" y="15719"/>
+                <wp:lineTo x="6813" y="15314"/>
+                <wp:lineTo x="6539" y="15517"/>
+                <wp:lineTo x="6370" y="16326"/>
+                <wp:lineTo x="6434" y="17406"/>
+                <wp:lineTo x="6623" y="17945"/>
+                <wp:lineTo x="6919" y="17878"/>
+                <wp:lineTo x="7088" y="17473"/>
+                <wp:lineTo x="7088" y="17878"/>
+                <wp:lineTo x="6855" y="18283"/>
+                <wp:lineTo x="6518" y="18148"/>
+                <wp:lineTo x="6286" y="17203"/>
+                <wp:lineTo x="6307" y="15922"/>
+                <wp:lineTo x="6560" y="15112"/>
+                <wp:lineTo x="6623" y="15044"/>
+                <wp:lineTo x="6623" y="11707"/>
+                <wp:lineTo x="6265" y="11469"/>
+                <wp:lineTo x="6286" y="9985"/>
+                <wp:lineTo x="6434" y="10052"/>
+                <wp:lineTo x="6539" y="10997"/>
+                <wp:lineTo x="6961" y="11266"/>
+                <wp:lineTo x="7172" y="10794"/>
+                <wp:lineTo x="7151" y="9850"/>
+                <wp:lineTo x="6391" y="8231"/>
+                <wp:lineTo x="6265" y="7421"/>
+                <wp:lineTo x="6349" y="6342"/>
+                <wp:lineTo x="6645" y="5734"/>
+                <wp:lineTo x="6708" y="5667"/>
+                <wp:lineTo x="6708" y="405"/>
+                <wp:lineTo x="7973" y="405"/>
+                <wp:lineTo x="7973" y="6342"/>
+                <wp:lineTo x="8142" y="6477"/>
+                <wp:lineTo x="8163" y="7354"/>
+                <wp:lineTo x="8564" y="7354"/>
+                <wp:lineTo x="8564" y="7961"/>
+                <wp:lineTo x="8163" y="7961"/>
+                <wp:lineTo x="8205" y="10997"/>
+                <wp:lineTo x="8564" y="11064"/>
+                <wp:lineTo x="8543" y="11469"/>
+                <wp:lineTo x="8121" y="11739"/>
+                <wp:lineTo x="8100" y="11718"/>
+                <wp:lineTo x="8100" y="15044"/>
+                <wp:lineTo x="8163" y="15084"/>
+                <wp:lineTo x="8163" y="15584"/>
+                <wp:lineTo x="8100" y="15652"/>
+                <wp:lineTo x="7952" y="17001"/>
+                <wp:lineTo x="8332" y="16866"/>
+                <wp:lineTo x="8163" y="15584"/>
+                <wp:lineTo x="8163" y="15084"/>
+                <wp:lineTo x="8205" y="15112"/>
+                <wp:lineTo x="8585" y="18283"/>
+                <wp:lineTo x="8480" y="18215"/>
+                <wp:lineTo x="8374" y="17271"/>
+                <wp:lineTo x="7889" y="17406"/>
+                <wp:lineTo x="7784" y="18283"/>
+                <wp:lineTo x="7678" y="18148"/>
+                <wp:lineTo x="8100" y="15044"/>
+                <wp:lineTo x="8100" y="11718"/>
+                <wp:lineTo x="7910" y="11536"/>
+                <wp:lineTo x="7826" y="10929"/>
+                <wp:lineTo x="7826" y="7961"/>
+                <wp:lineTo x="7636" y="7961"/>
+                <wp:lineTo x="7657" y="7556"/>
+                <wp:lineTo x="7868" y="7286"/>
+                <wp:lineTo x="7973" y="6342"/>
+                <wp:lineTo x="7973" y="405"/>
+                <wp:lineTo x="10041" y="405"/>
+                <wp:lineTo x="10041" y="5667"/>
+                <wp:lineTo x="10673" y="5802"/>
+                <wp:lineTo x="10758" y="5937"/>
+                <wp:lineTo x="10737" y="7219"/>
+                <wp:lineTo x="10505" y="7084"/>
+                <wp:lineTo x="10420" y="6409"/>
+                <wp:lineTo x="9914" y="6409"/>
+                <wp:lineTo x="9682" y="7219"/>
+                <wp:lineTo x="9619" y="8703"/>
+                <wp:lineTo x="9703" y="10187"/>
+                <wp:lineTo x="9935" y="11064"/>
+                <wp:lineTo x="10441" y="11064"/>
+                <wp:lineTo x="10589" y="10187"/>
+                <wp:lineTo x="10758" y="10187"/>
+                <wp:lineTo x="10737" y="11469"/>
+                <wp:lineTo x="10020" y="11806"/>
+                <wp:lineTo x="9577" y="11266"/>
+                <wp:lineTo x="9323" y="10322"/>
+                <wp:lineTo x="9239" y="9080"/>
+                <wp:lineTo x="9239" y="15044"/>
+                <wp:lineTo x="9366" y="15112"/>
+                <wp:lineTo x="9745" y="17203"/>
+                <wp:lineTo x="10125" y="15044"/>
+                <wp:lineTo x="10230" y="15044"/>
+                <wp:lineTo x="10230" y="18283"/>
+                <wp:lineTo x="10125" y="18283"/>
+                <wp:lineTo x="10104" y="15854"/>
+                <wp:lineTo x="9766" y="17676"/>
+                <wp:lineTo x="9640" y="17406"/>
+                <wp:lineTo x="9345" y="15719"/>
+                <wp:lineTo x="9345" y="18283"/>
+                <wp:lineTo x="9239" y="18283"/>
+                <wp:lineTo x="9239" y="15044"/>
+                <wp:lineTo x="9239" y="9080"/>
+                <wp:lineTo x="9218" y="8770"/>
+                <wp:lineTo x="9345" y="7286"/>
+                <wp:lineTo x="9640" y="6207"/>
+                <wp:lineTo x="10041" y="5667"/>
+                <wp:lineTo x="10041" y="405"/>
+                <wp:lineTo x="11327" y="405"/>
+                <wp:lineTo x="11327" y="5397"/>
+                <wp:lineTo x="11454" y="5465"/>
+                <wp:lineTo x="11454" y="11132"/>
+                <wp:lineTo x="11665" y="11199"/>
+                <wp:lineTo x="11665" y="11671"/>
+                <wp:lineTo x="10969" y="11671"/>
+                <wp:lineTo x="10969" y="15044"/>
+                <wp:lineTo x="11074" y="15066"/>
+                <wp:lineTo x="11454" y="15382"/>
+                <wp:lineTo x="11074" y="15314"/>
+                <wp:lineTo x="11074" y="16529"/>
+                <wp:lineTo x="11517" y="16866"/>
+                <wp:lineTo x="11074" y="16799"/>
+                <wp:lineTo x="11074" y="17945"/>
+                <wp:lineTo x="11580" y="17811"/>
+                <wp:lineTo x="11580" y="16933"/>
+                <wp:lineTo x="11517" y="16866"/>
+                <wp:lineTo x="11074" y="16529"/>
+                <wp:lineTo x="11517" y="16394"/>
+                <wp:lineTo x="11580" y="16191"/>
+                <wp:lineTo x="11538" y="15449"/>
+                <wp:lineTo x="11454" y="15382"/>
+                <wp:lineTo x="11074" y="15066"/>
+                <wp:lineTo x="11602" y="15179"/>
+                <wp:lineTo x="11686" y="15584"/>
+                <wp:lineTo x="11623" y="16461"/>
+                <wp:lineTo x="11559" y="16664"/>
+                <wp:lineTo x="11707" y="17001"/>
+                <wp:lineTo x="11686" y="17945"/>
+                <wp:lineTo x="11517" y="18283"/>
+                <wp:lineTo x="10969" y="18283"/>
+                <wp:lineTo x="10969" y="15044"/>
+                <wp:lineTo x="10969" y="11671"/>
+                <wp:lineTo x="10948" y="11671"/>
+                <wp:lineTo x="10948" y="11199"/>
+                <wp:lineTo x="11116" y="11132"/>
+                <wp:lineTo x="11095" y="6207"/>
+                <wp:lineTo x="10927" y="6004"/>
+                <wp:lineTo x="10927" y="5600"/>
+                <wp:lineTo x="11327" y="5397"/>
+                <wp:lineTo x="11327" y="405"/>
+                <wp:lineTo x="12403" y="405"/>
+                <wp:lineTo x="12403" y="7219"/>
+                <wp:lineTo x="12509" y="7308"/>
+                <wp:lineTo x="12509" y="7826"/>
+                <wp:lineTo x="12234" y="7893"/>
+                <wp:lineTo x="12108" y="8635"/>
+                <wp:lineTo x="12108" y="9040"/>
+                <wp:lineTo x="12635" y="9040"/>
+                <wp:lineTo x="12572" y="7961"/>
+                <wp:lineTo x="12509" y="7826"/>
+                <wp:lineTo x="12509" y="7308"/>
+                <wp:lineTo x="12804" y="7556"/>
+                <wp:lineTo x="12952" y="8298"/>
+                <wp:lineTo x="12930" y="9647"/>
+                <wp:lineTo x="12087" y="9647"/>
+                <wp:lineTo x="12192" y="10659"/>
+                <wp:lineTo x="12361" y="11064"/>
+                <wp:lineTo x="12846" y="10929"/>
+                <wp:lineTo x="12909" y="10997"/>
+                <wp:lineTo x="12909" y="11401"/>
+                <wp:lineTo x="12488" y="11806"/>
+                <wp:lineTo x="12403" y="11754"/>
+                <wp:lineTo x="12403" y="15044"/>
+                <wp:lineTo x="12509" y="15068"/>
+                <wp:lineTo x="12867" y="15382"/>
+                <wp:lineTo x="12509" y="15314"/>
+                <wp:lineTo x="12509" y="16799"/>
+                <wp:lineTo x="12952" y="16664"/>
+                <wp:lineTo x="13036" y="15922"/>
+                <wp:lineTo x="12909" y="15382"/>
+                <wp:lineTo x="12867" y="15382"/>
+                <wp:lineTo x="12509" y="15068"/>
+                <wp:lineTo x="12994" y="15179"/>
+                <wp:lineTo x="13141" y="15922"/>
+                <wp:lineTo x="13036" y="16866"/>
+                <wp:lineTo x="12930" y="17068"/>
+                <wp:lineTo x="13141" y="18283"/>
+                <wp:lineTo x="13015" y="18215"/>
+                <wp:lineTo x="12804" y="17068"/>
+                <wp:lineTo x="12509" y="17068"/>
+                <wp:lineTo x="12509" y="18283"/>
+                <wp:lineTo x="12403" y="18283"/>
+                <wp:lineTo x="12403" y="15044"/>
+                <wp:lineTo x="12403" y="11754"/>
+                <wp:lineTo x="12045" y="11536"/>
+                <wp:lineTo x="11813" y="10794"/>
+                <wp:lineTo x="11749" y="10255"/>
+                <wp:lineTo x="11791" y="8568"/>
+                <wp:lineTo x="12087" y="7489"/>
+                <wp:lineTo x="12403" y="7219"/>
+                <wp:lineTo x="12403" y="405"/>
+                <wp:lineTo x="13479" y="405"/>
+                <wp:lineTo x="13479" y="7286"/>
+                <wp:lineTo x="13605" y="7354"/>
+                <wp:lineTo x="13648" y="7826"/>
+                <wp:lineTo x="13943" y="7286"/>
+                <wp:lineTo x="14344" y="7421"/>
+                <wp:lineTo x="14449" y="7758"/>
+                <wp:lineTo x="14745" y="7286"/>
+                <wp:lineTo x="15145" y="7421"/>
+                <wp:lineTo x="15293" y="8096"/>
+                <wp:lineTo x="15314" y="11132"/>
+                <wp:lineTo x="15504" y="11199"/>
+                <wp:lineTo x="15504" y="11671"/>
+                <wp:lineTo x="14829" y="11671"/>
+                <wp:lineTo x="14829" y="11199"/>
+                <wp:lineTo x="14977" y="11132"/>
+                <wp:lineTo x="14934" y="8231"/>
+                <wp:lineTo x="14850" y="8028"/>
+                <wp:lineTo x="14513" y="8163"/>
+                <wp:lineTo x="14491" y="11132"/>
+                <wp:lineTo x="14681" y="11199"/>
+                <wp:lineTo x="14681" y="11671"/>
+                <wp:lineTo x="14681" y="15044"/>
+                <wp:lineTo x="14766" y="15064"/>
+                <wp:lineTo x="15082" y="15382"/>
+                <wp:lineTo x="14766" y="15382"/>
+                <wp:lineTo x="14766" y="17945"/>
+                <wp:lineTo x="15230" y="17811"/>
+                <wp:lineTo x="15377" y="17203"/>
+                <wp:lineTo x="15356" y="15989"/>
+                <wp:lineTo x="15166" y="15382"/>
+                <wp:lineTo x="15082" y="15382"/>
+                <wp:lineTo x="14766" y="15064"/>
+                <wp:lineTo x="15251" y="15179"/>
+                <wp:lineTo x="15462" y="15922"/>
+                <wp:lineTo x="15441" y="17541"/>
+                <wp:lineTo x="15188" y="18215"/>
+                <wp:lineTo x="14660" y="18215"/>
+                <wp:lineTo x="14681" y="15044"/>
+                <wp:lineTo x="14681" y="11671"/>
+                <wp:lineTo x="13985" y="11671"/>
+                <wp:lineTo x="13985" y="11199"/>
+                <wp:lineTo x="14154" y="11132"/>
+                <wp:lineTo x="14112" y="8298"/>
+                <wp:lineTo x="14027" y="8028"/>
+                <wp:lineTo x="13711" y="8163"/>
+                <wp:lineTo x="13648" y="8298"/>
+                <wp:lineTo x="13648" y="11132"/>
+                <wp:lineTo x="13816" y="11199"/>
+                <wp:lineTo x="13816" y="11671"/>
+                <wp:lineTo x="13816" y="15044"/>
+                <wp:lineTo x="13922" y="15044"/>
+                <wp:lineTo x="13922" y="18283"/>
+                <wp:lineTo x="13816" y="18215"/>
+                <wp:lineTo x="13816" y="15044"/>
+                <wp:lineTo x="13816" y="11671"/>
+                <wp:lineTo x="13141" y="11671"/>
+                <wp:lineTo x="13163" y="11199"/>
+                <wp:lineTo x="13310" y="11132"/>
+                <wp:lineTo x="13268" y="8231"/>
+                <wp:lineTo x="13141" y="8028"/>
+                <wp:lineTo x="13184" y="7556"/>
+                <wp:lineTo x="13479" y="7286"/>
+                <wp:lineTo x="13479" y="405"/>
+                <wp:lineTo x="16263" y="405"/>
+                <wp:lineTo x="16263" y="7219"/>
+                <wp:lineTo x="16348" y="7290"/>
+                <wp:lineTo x="16348" y="7826"/>
+                <wp:lineTo x="16095" y="7893"/>
+                <wp:lineTo x="15968" y="8635"/>
+                <wp:lineTo x="15968" y="9040"/>
+                <wp:lineTo x="16495" y="9040"/>
+                <wp:lineTo x="16432" y="7961"/>
+                <wp:lineTo x="16348" y="7826"/>
+                <wp:lineTo x="16348" y="7290"/>
+                <wp:lineTo x="16664" y="7556"/>
+                <wp:lineTo x="16812" y="8298"/>
+                <wp:lineTo x="16791" y="9647"/>
+                <wp:lineTo x="15947" y="9647"/>
+                <wp:lineTo x="16073" y="10727"/>
+                <wp:lineTo x="16221" y="11064"/>
+                <wp:lineTo x="16706" y="10929"/>
+                <wp:lineTo x="16770" y="10997"/>
+                <wp:lineTo x="16770" y="11401"/>
+                <wp:lineTo x="16453" y="11705"/>
+                <wp:lineTo x="16453" y="15044"/>
+                <wp:lineTo x="16812" y="15179"/>
+                <wp:lineTo x="16938" y="15787"/>
+                <wp:lineTo x="16833" y="15719"/>
+                <wp:lineTo x="16664" y="15314"/>
+                <wp:lineTo x="16369" y="15517"/>
+                <wp:lineTo x="16221" y="16191"/>
+                <wp:lineTo x="16263" y="17406"/>
+                <wp:lineTo x="16453" y="17945"/>
+                <wp:lineTo x="16770" y="17878"/>
+                <wp:lineTo x="16896" y="17541"/>
+                <wp:lineTo x="16896" y="16933"/>
+                <wp:lineTo x="16685" y="16933"/>
+                <wp:lineTo x="16685" y="16664"/>
+                <wp:lineTo x="16980" y="16664"/>
+                <wp:lineTo x="16980" y="18283"/>
+                <wp:lineTo x="16896" y="18283"/>
+                <wp:lineTo x="16875" y="17945"/>
+                <wp:lineTo x="16685" y="18283"/>
+                <wp:lineTo x="16327" y="18080"/>
+                <wp:lineTo x="16137" y="17271"/>
+                <wp:lineTo x="16158" y="15854"/>
+                <wp:lineTo x="16390" y="15112"/>
+                <wp:lineTo x="16453" y="15044"/>
+                <wp:lineTo x="16453" y="11705"/>
+                <wp:lineTo x="16348" y="11806"/>
+                <wp:lineTo x="15905" y="11536"/>
+                <wp:lineTo x="15673" y="10794"/>
+                <wp:lineTo x="15609" y="9040"/>
+                <wp:lineTo x="15778" y="7961"/>
+                <wp:lineTo x="16052" y="7354"/>
+                <wp:lineTo x="16263" y="7219"/>
+                <wp:lineTo x="16263" y="405"/>
+                <wp:lineTo x="17339" y="405"/>
+                <wp:lineTo x="17339" y="7286"/>
+                <wp:lineTo x="17466" y="7354"/>
+                <wp:lineTo x="17508" y="7826"/>
+                <wp:lineTo x="17824" y="7286"/>
+                <wp:lineTo x="18204" y="7421"/>
+                <wp:lineTo x="18352" y="8231"/>
+                <wp:lineTo x="18352" y="11132"/>
+                <wp:lineTo x="18541" y="11266"/>
+                <wp:lineTo x="18541" y="11671"/>
+                <wp:lineTo x="17845" y="11671"/>
+                <wp:lineTo x="17845" y="11199"/>
+                <wp:lineTo x="18014" y="11132"/>
+                <wp:lineTo x="17972" y="8231"/>
+                <wp:lineTo x="17677" y="8028"/>
+                <wp:lineTo x="17508" y="8298"/>
+                <wp:lineTo x="17508" y="11132"/>
+                <wp:lineTo x="17677" y="11199"/>
+                <wp:lineTo x="17677" y="11671"/>
+                <wp:lineTo x="17677" y="15044"/>
+                <wp:lineTo x="18352" y="15044"/>
+                <wp:lineTo x="18352" y="15314"/>
+                <wp:lineTo x="17782" y="15314"/>
+                <wp:lineTo x="17782" y="16461"/>
+                <wp:lineTo x="18267" y="16461"/>
+                <wp:lineTo x="18267" y="16731"/>
+                <wp:lineTo x="17782" y="16731"/>
+                <wp:lineTo x="17782" y="17945"/>
+                <wp:lineTo x="18352" y="17945"/>
+                <wp:lineTo x="18352" y="18283"/>
+                <wp:lineTo x="17677" y="18283"/>
+                <wp:lineTo x="17677" y="15044"/>
+                <wp:lineTo x="17677" y="11671"/>
+                <wp:lineTo x="17002" y="11671"/>
+                <wp:lineTo x="17023" y="11199"/>
+                <wp:lineTo x="17170" y="11132"/>
+                <wp:lineTo x="17128" y="8231"/>
+                <wp:lineTo x="17002" y="8028"/>
+                <wp:lineTo x="17044" y="7556"/>
+                <wp:lineTo x="17339" y="7286"/>
+                <wp:lineTo x="17339" y="405"/>
+                <wp:lineTo x="18942" y="405"/>
+                <wp:lineTo x="18942" y="6342"/>
+                <wp:lineTo x="19111" y="6342"/>
+                <wp:lineTo x="19111" y="7354"/>
+                <wp:lineTo x="19533" y="7421"/>
+                <wp:lineTo x="19533" y="7961"/>
+                <wp:lineTo x="19132" y="7961"/>
+                <wp:lineTo x="19174" y="10997"/>
+                <wp:lineTo x="19533" y="11064"/>
+                <wp:lineTo x="19512" y="11469"/>
+                <wp:lineTo x="19090" y="11739"/>
+                <wp:lineTo x="18879" y="11536"/>
+                <wp:lineTo x="18795" y="10997"/>
+                <wp:lineTo x="18795" y="7961"/>
+                <wp:lineTo x="18605" y="7961"/>
+                <wp:lineTo x="18626" y="7556"/>
+                <wp:lineTo x="18837" y="7286"/>
+                <wp:lineTo x="18942" y="6342"/>
+                <wp:lineTo x="18942" y="405"/>
+                <wp:lineTo x="20039" y="405"/>
+                <wp:lineTo x="20039" y="4925"/>
+                <wp:lineTo x="20250" y="5330"/>
+                <wp:lineTo x="20355" y="6072"/>
+                <wp:lineTo x="20292" y="7286"/>
+                <wp:lineTo x="20039" y="8231"/>
+                <wp:lineTo x="19870" y="8366"/>
+                <wp:lineTo x="19828" y="7961"/>
+                <wp:lineTo x="20018" y="7151"/>
+                <wp:lineTo x="19976" y="6274"/>
+                <wp:lineTo x="19849" y="6072"/>
+                <wp:lineTo x="19913" y="5465"/>
+                <wp:lineTo x="20039" y="4925"/>
+                <wp:lineTo x="20039" y="405"/>
+                <wp:lineTo x="20925" y="405"/>
+                <wp:lineTo x="20925" y="7219"/>
+                <wp:lineTo x="21389" y="7489"/>
+                <wp:lineTo x="21389" y="8433"/>
+                <wp:lineTo x="21199" y="8298"/>
+                <wp:lineTo x="21094" y="7758"/>
+                <wp:lineTo x="20798" y="7826"/>
+                <wp:lineTo x="20798" y="8568"/>
+                <wp:lineTo x="21389" y="9647"/>
+                <wp:lineTo x="21473" y="10052"/>
+                <wp:lineTo x="21431" y="11132"/>
+                <wp:lineTo x="21178" y="11671"/>
+                <wp:lineTo x="20588" y="11671"/>
+                <wp:lineTo x="20440" y="11469"/>
+                <wp:lineTo x="20440" y="10457"/>
+                <wp:lineTo x="20630" y="10592"/>
+                <wp:lineTo x="20714" y="11064"/>
+                <wp:lineTo x="21030" y="11266"/>
+                <wp:lineTo x="21157" y="10862"/>
+                <wp:lineTo x="21094" y="10322"/>
+                <wp:lineTo x="20524" y="9310"/>
+                <wp:lineTo x="20419" y="8366"/>
+                <wp:lineTo x="20545" y="7623"/>
+                <wp:lineTo x="20925" y="7219"/>
+                <wp:lineTo x="20925" y="405"/>
+                <wp:lineTo x="2637" y="405"/>
+              </wp:wrapPolygon>
+            </wp:wrapThrough>
+            <wp:docPr id="1073741825" name="officeArt object" descr="Image"/>
+            <wp:cNvGraphicFramePr/>
+            <a:graphic xmlns:a="http://schemas.openxmlformats.org/drawingml/2006/main">
+              <a:graphicData uri="http://schemas.openxmlformats.org/drawingml/2006/picture">
+                <pic:pic xmlns:pic="http://schemas.openxmlformats.org/drawingml/2006/picture">
+                  <pic:nvPicPr>
+                    <pic:cNvPr id="1073741825" name="Image" descr="Image"/>
+                    <pic:cNvPicPr>
+                      <a:picLocks noChangeAspect="1"/>
+                    </pic:cNvPicPr>
+                  </pic:nvPicPr>
+                  <pic:blipFill>
+                    <a:blip r:embed="rId4">
+                      <a:extLst/>
+                    </a:blip>
+                    <a:stretch>
+                      <a:fillRect/>
+                    </a:stretch>
+                  </pic:blipFill>
+                  <pic:spPr>
+                    <a:xfrm>
+                      <a:off x="0" y="0"/>
+                      <a:ext cx="1390090" cy="434635"/>
+                    </a:xfrm>
+                    <a:prstGeom prst="rect">
+                      <a:avLst/>
+                    </a:prstGeom>
+                    <a:ln w="12700" cap="flat">
+                      <a:noFill/>
+                      <a:miter lim="400000"/>
+                    </a:ln>
+                    <a:effectLst/>
+                  </pic:spPr>
+                </pic:pic>
+              </a:graphicData>
+            </a:graphic>
+          </wp:anchor>
+        </w:drawing>
       </w:r>
     </w:p>
     <w:p>
@@ -201,8 +758,8 @@
       </w:r>
     </w:p>
     <w:sectPr>
-      <w:headerReference w:type="default" r:id="rId4"/>
-      <w:footerReference w:type="default" r:id="rId5"/>
+      <w:headerReference w:type="default" r:id="rId5"/>
+      <w:footerReference w:type="default" r:id="rId6"/>
       <w:pgSz w:w="11900" w:h="16840" w:orient="portrait"/>
       <w:pgMar w:top="567" w:right="567" w:bottom="1701" w:left="567" w:header="0" w:footer="567"/>
       <w:bidi w:val="0"/>

</xml_diff>

<commit_message>
Use paragraph styles instead of character formatting in template
to support RichText formatting

https://docxtpl.readthedocs.io/en/latest/#richtext-1
</commit_message>
<xml_diff>
--- a/templates/pewSheetTemplate.docx
+++ b/templates/pewSheetTemplate.docx
@@ -144,8 +144,17 @@
     </w:p>
     <w:p>
       <w:pPr>
-        <w:pStyle w:val="Normal"/>
-        <w:spacing w:lineRule="auto" w:line="240" w:before="160" w:after="0"/>
+        <w:pStyle w:val="Heading2"/>
+        <w:rPr/>
+      </w:pPr>
+      <w:r>
+        <w:rPr/>
+        <w:t>{%p for item in service.items %}</w:t>
+      </w:r>
+    </w:p>
+    <w:p>
+      <w:pPr>
+        <w:pStyle w:val="Heading2"/>
         <w:rPr>
           <w:rFonts w:ascii="Raleway" w:hAnsi="Raleway"/>
           <w:i/>
@@ -156,20 +165,23 @@
         </w:rPr>
       </w:pPr>
       <w:r>
-        <w:rPr>
-          <w:rFonts w:ascii="Merriweather" w:hAnsi="Merriweather"/>
-          <w:b/>
-          <w:bCs/>
-          <w:sz w:val="20"/>
-          <w:szCs w:val="20"/>
-        </w:rPr>
-        <w:t>{%p for item in service.items %}</w:t>
-      </w:r>
-    </w:p>
-    <w:p>
-      <w:pPr>
-        <w:pStyle w:val="Normal"/>
-        <w:spacing w:lineRule="auto" w:line="240" w:before="160" w:after="0"/>
+        <w:rPr/>
+        <w:t>{{ item.title }}</w:t>
+      </w:r>
+    </w:p>
+    <w:p>
+      <w:pPr>
+        <w:pStyle w:val="SectionSubtitle"/>
+        <w:rPr/>
+      </w:pPr>
+      <w:r>
+        <w:rPr/>
+        <w:t>{%p if item.subtitle %}</w:t>
+      </w:r>
+    </w:p>
+    <w:p>
+      <w:pPr>
+        <w:pStyle w:val="SectionSubtitle"/>
         <w:rPr>
           <w:rFonts w:ascii="Raleway" w:hAnsi="Raleway"/>
           <w:i/>
@@ -180,20 +192,13 @@
         </w:rPr>
       </w:pPr>
       <w:r>
-        <w:rPr>
-          <w:rFonts w:ascii="Merriweather" w:hAnsi="Merriweather"/>
-          <w:b/>
-          <w:bCs/>
-          <w:sz w:val="20"/>
-          <w:szCs w:val="20"/>
-        </w:rPr>
-        <w:t>{{ item.title }}</w:t>
-      </w:r>
-    </w:p>
-    <w:p>
-      <w:pPr>
-        <w:pStyle w:val="Normal"/>
-        <w:spacing w:lineRule="auto" w:line="240" w:before="160" w:after="0"/>
+        <w:rPr/>
+        <w:t>{{ item.subtitle }}</w:t>
+      </w:r>
+    </w:p>
+    <w:p>
+      <w:pPr>
+        <w:pStyle w:val="SectionSubtitle"/>
         <w:rPr>
           <w:rFonts w:ascii="Raleway" w:hAnsi="Raleway"/>
           <w:i/>
@@ -204,128 +209,47 @@
         </w:rPr>
       </w:pPr>
       <w:r>
-        <w:rPr>
-          <w:rFonts w:ascii="Raleway" w:hAnsi="Raleway"/>
-          <w:b w:val="false"/>
-          <w:bCs w:val="false"/>
-          <w:i/>
-          <w:iCs/>
-          <w:sz w:val="18"/>
-          <w:szCs w:val="18"/>
-        </w:rPr>
-        <w:t>{%p if item.subtitle %}</w:t>
-      </w:r>
-    </w:p>
-    <w:p>
-      <w:pPr>
-        <w:pStyle w:val="Normal"/>
-        <w:spacing w:lineRule="auto" w:line="240" w:before="160" w:after="0"/>
-        <w:rPr>
-          <w:rFonts w:ascii="Raleway" w:hAnsi="Raleway"/>
-          <w:i/>
-          <w:i/>
-          <w:iCs/>
-          <w:sz w:val="18"/>
-          <w:szCs w:val="18"/>
-        </w:rPr>
-      </w:pPr>
-      <w:r>
-        <w:rPr>
-          <w:rFonts w:ascii="Raleway" w:hAnsi="Raleway"/>
-          <w:b w:val="false"/>
-          <w:bCs w:val="false"/>
-          <w:i/>
-          <w:iCs/>
-          <w:sz w:val="18"/>
-          <w:szCs w:val="18"/>
-        </w:rPr>
-        <w:t>{{ item.subtitle }}</w:t>
-      </w:r>
-    </w:p>
-    <w:p>
-      <w:pPr>
-        <w:pStyle w:val="Normal"/>
-        <w:spacing w:lineRule="auto" w:line="240" w:before="160" w:after="0"/>
-        <w:rPr>
-          <w:rFonts w:ascii="Raleway" w:hAnsi="Raleway"/>
-          <w:i/>
-          <w:i/>
-          <w:iCs/>
-          <w:sz w:val="18"/>
-          <w:szCs w:val="18"/>
-        </w:rPr>
-      </w:pPr>
-      <w:r>
-        <w:rPr>
-          <w:rFonts w:ascii="Raleway" w:hAnsi="Raleway"/>
-          <w:b w:val="false"/>
-          <w:bCs w:val="false"/>
-          <w:i/>
-          <w:iCs/>
-          <w:sz w:val="18"/>
-          <w:szCs w:val="18"/>
-        </w:rPr>
+        <w:rPr/>
         <w:t>{%p endif %}</w:t>
       </w:r>
     </w:p>
     <w:p>
       <w:pPr>
-        <w:pStyle w:val="Normal"/>
-        <w:spacing w:lineRule="auto" w:line="240" w:before="160" w:after="0"/>
-        <w:rPr/>
-      </w:pPr>
-      <w:r>
-        <w:rPr>
-          <w:rFonts w:ascii="Cambria" w:hAnsi="Cambria"/>
-          <w:sz w:val="20"/>
-          <w:szCs w:val="20"/>
-        </w:rPr>
+        <w:pStyle w:val="BodyText"/>
+        <w:rPr/>
+      </w:pPr>
+      <w:r>
+        <w:rPr/>
         <w:t>{%p for pg in item.paragraphs %}</w:t>
       </w:r>
     </w:p>
     <w:p>
       <w:pPr>
-        <w:pStyle w:val="Normal"/>
-        <w:spacing w:lineRule="auto" w:line="240" w:before="160" w:after="0"/>
-        <w:jc w:val="both"/>
-        <w:rPr/>
-      </w:pPr>
-      <w:r>
-        <w:rPr>
-          <w:rFonts w:ascii="Cambria" w:hAnsi="Cambria"/>
-          <w:sz w:val="20"/>
-          <w:szCs w:val="20"/>
-        </w:rPr>
+        <w:pStyle w:val="BodyText"/>
+        <w:rPr/>
+      </w:pPr>
+      <w:r>
+        <w:rPr/>
         <w:t>{{ pg }}</w:t>
       </w:r>
     </w:p>
     <w:p>
       <w:pPr>
-        <w:pStyle w:val="Normal"/>
-        <w:spacing w:lineRule="auto" w:line="240" w:before="160" w:after="0"/>
-        <w:rPr/>
-      </w:pPr>
-      <w:r>
-        <w:rPr>
-          <w:rFonts w:ascii="Cambria" w:hAnsi="Cambria"/>
-          <w:sz w:val="20"/>
-          <w:szCs w:val="20"/>
-        </w:rPr>
+        <w:pStyle w:val="BodyText"/>
+        <w:rPr/>
+      </w:pPr>
+      <w:r>
+        <w:rPr/>
         <w:t>{%p endfor %}</w:t>
       </w:r>
     </w:p>
     <w:p>
       <w:pPr>
-        <w:pStyle w:val="Normal"/>
-        <w:spacing w:lineRule="auto" w:line="240" w:before="160" w:after="0"/>
-        <w:rPr/>
-      </w:pPr>
-      <w:r>
-        <w:rPr>
-          <w:rFonts w:ascii="Cambria" w:hAnsi="Cambria"/>
-          <w:sz w:val="20"/>
-          <w:szCs w:val="20"/>
-        </w:rPr>
+        <w:pStyle w:val="BodyText"/>
+        <w:rPr/>
+      </w:pPr>
+      <w:r>
+        <w:rPr/>
         <w:t>{%p endfor %}</w:t>
       </w:r>
     </w:p>
@@ -357,7 +281,7 @@
         <w:pStyle w:val="BodyText"/>
         <w:numPr>
           <w:ilvl w:val="0"/>
-          <w:numId w:val="1"/>
+          <w:numId w:val="2"/>
         </w:numPr>
         <w:bidi w:val="0"/>
         <w:spacing w:before="0" w:after="140"/>
@@ -381,11 +305,10 @@
     </w:p>
     <w:p>
       <w:pPr>
-        <w:pStyle w:val="Normal"/>
+        <w:pStyle w:val="Heading2"/>
         <w:pBdr>
-          <w:top w:val="single" w:sz="4" w:space="1" w:color="000000"/>
+          <w:top w:val="single" w:sz="6" w:space="0" w:color="000000"/>
         </w:pBdr>
-        <w:spacing w:lineRule="auto" w:line="240" w:before="0" w:after="0"/>
         <w:rPr>
           <w:rFonts w:ascii="Merriweather" w:hAnsi="Merriweather"/>
           <w:b/>
@@ -395,32 +318,17 @@
         </w:rPr>
       </w:pPr>
       <w:r>
-        <w:rPr>
-          <w:rFonts w:ascii="Merriweather" w:hAnsi="Merriweather"/>
-          <w:b/>
-          <w:bCs/>
-          <w:sz w:val="20"/>
-          <w:szCs w:val="20"/>
-        </w:rPr>
+        <w:rPr/>
         <w:t>News</w:t>
       </w:r>
     </w:p>
     <w:p>
       <w:pPr>
-        <w:pStyle w:val="Normal"/>
-        <w:spacing w:lineRule="auto" w:line="240" w:before="0" w:after="0"/>
-        <w:rPr>
-          <w:rFonts w:ascii="Raleway" w:hAnsi="Raleway"/>
-          <w:sz w:val="20"/>
-          <w:szCs w:val="20"/>
-        </w:rPr>
-      </w:pPr>
-      <w:r>
-        <w:rPr>
-          <w:rFonts w:ascii="Cambria" w:hAnsi="Cambria"/>
-          <w:sz w:val="20"/>
-          <w:szCs w:val="20"/>
-        </w:rPr>
+        <w:pStyle w:val="BodyText"/>
+        <w:rPr/>
+      </w:pPr>
+      <w:r>
+        <w:rPr/>
         <w:t>Freeform space for news / announcements (e.g. PCC or APCM, etc.)</w:t>
       </w:r>
     </w:p>
@@ -466,6 +374,125 @@
   <w:abstractNum w:abstractNumId="1">
     <w:lvl w:ilvl="0">
       <w:start w:val="1"/>
+      <w:numFmt w:val="none"/>
+      <w:suff w:val="nothing"/>
+      <w:lvlText w:val=""/>
+      <w:lvlJc w:val="left"/>
+      <w:pPr>
+        <w:tabs>
+          <w:tab w:val="num" w:pos="0"/>
+        </w:tabs>
+        <w:ind w:left="0" w:hanging="0"/>
+      </w:pPr>
+    </w:lvl>
+    <w:lvl w:ilvl="1">
+      <w:start w:val="1"/>
+      <w:numFmt w:val="none"/>
+      <w:suff w:val="nothing"/>
+      <w:lvlText w:val=""/>
+      <w:lvlJc w:val="left"/>
+      <w:pPr>
+        <w:tabs>
+          <w:tab w:val="num" w:pos="0"/>
+        </w:tabs>
+        <w:ind w:left="0" w:hanging="0"/>
+      </w:pPr>
+    </w:lvl>
+    <w:lvl w:ilvl="2">
+      <w:start w:val="1"/>
+      <w:numFmt w:val="none"/>
+      <w:suff w:val="nothing"/>
+      <w:lvlText w:val=""/>
+      <w:lvlJc w:val="left"/>
+      <w:pPr>
+        <w:tabs>
+          <w:tab w:val="num" w:pos="0"/>
+        </w:tabs>
+        <w:ind w:left="0" w:hanging="0"/>
+      </w:pPr>
+    </w:lvl>
+    <w:lvl w:ilvl="3">
+      <w:start w:val="1"/>
+      <w:numFmt w:val="none"/>
+      <w:suff w:val="nothing"/>
+      <w:lvlText w:val=""/>
+      <w:lvlJc w:val="left"/>
+      <w:pPr>
+        <w:tabs>
+          <w:tab w:val="num" w:pos="0"/>
+        </w:tabs>
+        <w:ind w:left="0" w:hanging="0"/>
+      </w:pPr>
+    </w:lvl>
+    <w:lvl w:ilvl="4">
+      <w:start w:val="1"/>
+      <w:numFmt w:val="none"/>
+      <w:suff w:val="nothing"/>
+      <w:lvlText w:val=""/>
+      <w:lvlJc w:val="left"/>
+      <w:pPr>
+        <w:tabs>
+          <w:tab w:val="num" w:pos="0"/>
+        </w:tabs>
+        <w:ind w:left="0" w:hanging="0"/>
+      </w:pPr>
+    </w:lvl>
+    <w:lvl w:ilvl="5">
+      <w:start w:val="1"/>
+      <w:numFmt w:val="none"/>
+      <w:suff w:val="nothing"/>
+      <w:lvlText w:val=""/>
+      <w:lvlJc w:val="left"/>
+      <w:pPr>
+        <w:tabs>
+          <w:tab w:val="num" w:pos="0"/>
+        </w:tabs>
+        <w:ind w:left="0" w:hanging="0"/>
+      </w:pPr>
+    </w:lvl>
+    <w:lvl w:ilvl="6">
+      <w:start w:val="1"/>
+      <w:numFmt w:val="none"/>
+      <w:suff w:val="nothing"/>
+      <w:lvlText w:val=""/>
+      <w:lvlJc w:val="left"/>
+      <w:pPr>
+        <w:tabs>
+          <w:tab w:val="num" w:pos="0"/>
+        </w:tabs>
+        <w:ind w:left="0" w:hanging="0"/>
+      </w:pPr>
+    </w:lvl>
+    <w:lvl w:ilvl="7">
+      <w:start w:val="1"/>
+      <w:numFmt w:val="none"/>
+      <w:suff w:val="nothing"/>
+      <w:lvlText w:val=""/>
+      <w:lvlJc w:val="left"/>
+      <w:pPr>
+        <w:tabs>
+          <w:tab w:val="num" w:pos="0"/>
+        </w:tabs>
+        <w:ind w:left="0" w:hanging="0"/>
+      </w:pPr>
+    </w:lvl>
+    <w:lvl w:ilvl="8">
+      <w:start w:val="1"/>
+      <w:numFmt w:val="none"/>
+      <w:suff w:val="nothing"/>
+      <w:lvlText w:val=""/>
+      <w:lvlJc w:val="left"/>
+      <w:pPr>
+        <w:tabs>
+          <w:tab w:val="num" w:pos="0"/>
+        </w:tabs>
+        <w:ind w:left="0" w:hanging="0"/>
+      </w:pPr>
+    </w:lvl>
+  </w:abstractNum>
+  <w:abstractNum w:abstractNumId="2">
+    <w:lvl w:ilvl="0">
+      <w:start w:val="1"/>
       <w:numFmt w:val="bullet"/>
       <w:lvlText w:val="·"/>
       <w:lvlJc w:val="left"/>
@@ -760,125 +787,6 @@
         <w:emboss w:val="false"/>
         <w:imprint w:val="false"/>
       </w:rPr>
-    </w:lvl>
-  </w:abstractNum>
-  <w:abstractNum w:abstractNumId="2">
-    <w:lvl w:ilvl="0">
-      <w:start w:val="1"/>
-      <w:numFmt w:val="none"/>
-      <w:suff w:val="nothing"/>
-      <w:lvlText w:val=""/>
-      <w:lvlJc w:val="left"/>
-      <w:pPr>
-        <w:tabs>
-          <w:tab w:val="num" w:pos="0"/>
-        </w:tabs>
-        <w:ind w:left="0" w:hanging="0"/>
-      </w:pPr>
-    </w:lvl>
-    <w:lvl w:ilvl="1">
-      <w:start w:val="1"/>
-      <w:numFmt w:val="none"/>
-      <w:suff w:val="nothing"/>
-      <w:lvlText w:val=""/>
-      <w:lvlJc w:val="left"/>
-      <w:pPr>
-        <w:tabs>
-          <w:tab w:val="num" w:pos="0"/>
-        </w:tabs>
-        <w:ind w:left="0" w:hanging="0"/>
-      </w:pPr>
-    </w:lvl>
-    <w:lvl w:ilvl="2">
-      <w:start w:val="1"/>
-      <w:numFmt w:val="none"/>
-      <w:suff w:val="nothing"/>
-      <w:lvlText w:val=""/>
-      <w:lvlJc w:val="left"/>
-      <w:pPr>
-        <w:tabs>
-          <w:tab w:val="num" w:pos="0"/>
-        </w:tabs>
-        <w:ind w:left="0" w:hanging="0"/>
-      </w:pPr>
-    </w:lvl>
-    <w:lvl w:ilvl="3">
-      <w:start w:val="1"/>
-      <w:numFmt w:val="none"/>
-      <w:suff w:val="nothing"/>
-      <w:lvlText w:val=""/>
-      <w:lvlJc w:val="left"/>
-      <w:pPr>
-        <w:tabs>
-          <w:tab w:val="num" w:pos="0"/>
-        </w:tabs>
-        <w:ind w:left="0" w:hanging="0"/>
-      </w:pPr>
-    </w:lvl>
-    <w:lvl w:ilvl="4">
-      <w:start w:val="1"/>
-      <w:numFmt w:val="none"/>
-      <w:suff w:val="nothing"/>
-      <w:lvlText w:val=""/>
-      <w:lvlJc w:val="left"/>
-      <w:pPr>
-        <w:tabs>
-          <w:tab w:val="num" w:pos="0"/>
-        </w:tabs>
-        <w:ind w:left="0" w:hanging="0"/>
-      </w:pPr>
-    </w:lvl>
-    <w:lvl w:ilvl="5">
-      <w:start w:val="1"/>
-      <w:numFmt w:val="none"/>
-      <w:suff w:val="nothing"/>
-      <w:lvlText w:val=""/>
-      <w:lvlJc w:val="left"/>
-      <w:pPr>
-        <w:tabs>
-          <w:tab w:val="num" w:pos="0"/>
-        </w:tabs>
-        <w:ind w:left="0" w:hanging="0"/>
-      </w:pPr>
-    </w:lvl>
-    <w:lvl w:ilvl="6">
-      <w:start w:val="1"/>
-      <w:numFmt w:val="none"/>
-      <w:suff w:val="nothing"/>
-      <w:lvlText w:val=""/>
-      <w:lvlJc w:val="left"/>
-      <w:pPr>
-        <w:tabs>
-          <w:tab w:val="num" w:pos="0"/>
-        </w:tabs>
-        <w:ind w:left="0" w:hanging="0"/>
-      </w:pPr>
-    </w:lvl>
-    <w:lvl w:ilvl="7">
-      <w:start w:val="1"/>
-      <w:numFmt w:val="none"/>
-      <w:suff w:val="nothing"/>
-      <w:lvlText w:val=""/>
-      <w:lvlJc w:val="left"/>
-      <w:pPr>
-        <w:tabs>
-          <w:tab w:val="num" w:pos="0"/>
-        </w:tabs>
-        <w:ind w:left="0" w:hanging="0"/>
-      </w:pPr>
-    </w:lvl>
-    <w:lvl w:ilvl="8">
-      <w:start w:val="1"/>
-      <w:numFmt w:val="none"/>
-      <w:suff w:val="nothing"/>
-      <w:lvlText w:val=""/>
-      <w:lvlJc w:val="left"/>
-      <w:pPr>
-        <w:tabs>
-          <w:tab w:val="num" w:pos="0"/>
-        </w:tabs>
-        <w:ind w:left="0" w:hanging="0"/>
-      </w:pPr>
     </w:lvl>
   </w:abstractNum>
   <w:num w:numId="1">
@@ -1084,7 +992,7 @@
       <w:outlineLvl w:val="0"/>
     </w:pPr>
     <w:rPr>
-      <w:rFonts w:ascii="Merriweather-Bold" w:hAnsi="Merriweather-Bold" w:eastAsia="Merriweather-Bold" w:cs="Merriweather-Bold"/>
+      <w:rFonts w:ascii="Merriweather" w:hAnsi="Merriweather" w:eastAsia="Merriweather-Bold" w:cs="Merriweather-Bold"/>
       <w:b/>
       <w:bCs/>
       <w:i w:val="false"/>
@@ -1098,9 +1006,9 @@
       <w:spacing w:val="0"/>
       <w:kern w:val="2"/>
       <w:position w:val="0"/>
-      <w:sz w:val="28"/>
-      <w:sz w:val="28"/>
-      <w:szCs w:val="28"/>
+      <w:sz w:val="20"/>
+      <w:sz w:val="20"/>
+      <w:szCs w:val="20"/>
       <w:u w:val="none" w:color="000000"/>
       <w:shd w:fill="auto" w:val="clear"/>
       <w:vertAlign w:val="baseline"/>
@@ -1143,9 +1051,14 @@
     <w:name w:val="Body Text"/>
     <w:basedOn w:val="Normal"/>
     <w:pPr>
-      <w:spacing w:lineRule="auto" w:line="276" w:before="0" w:after="140"/>
+      <w:spacing w:lineRule="auto" w:line="240" w:before="160" w:after="0"/>
+      <w:jc w:val="both"/>
     </w:pPr>
-    <w:rPr/>
+    <w:rPr>
+      <w:rFonts w:ascii="Cambria" w:hAnsi="Cambria"/>
+      <w:sz w:val="20"/>
+      <w:szCs w:val="20"/>
+    </w:rPr>
   </w:style>
   <w:style w:type="paragraph" w:styleId="List">
     <w:name w:val="List"/>
@@ -1180,6 +1093,67 @@
     </w:pPr>
     <w:rPr>
       <w:rFonts w:cs="Arial Unicode MS"/>
+    </w:rPr>
+  </w:style>
+  <w:style w:type="paragraph" w:styleId="Title">
+    <w:name w:val="Title"/>
+    <w:basedOn w:val="Heading"/>
+    <w:next w:val="BodyText"/>
+    <w:qFormat/>
+    <w:pPr>
+      <w:jc w:val="center"/>
+    </w:pPr>
+    <w:rPr>
+      <w:b/>
+      <w:bCs/>
+      <w:sz w:val="56"/>
+      <w:szCs w:val="56"/>
+    </w:rPr>
+  </w:style>
+  <w:style w:type="paragraph" w:styleId="SectionSubtitle">
+    <w:name w:val="SectionSubtitle"/>
+    <w:basedOn w:val="Normal"/>
+    <w:qFormat/>
+    <w:pPr>
+      <w:spacing w:lineRule="auto" w:line="240" w:before="160" w:after="0"/>
+    </w:pPr>
+    <w:rPr>
+      <w:rFonts w:ascii="Raleway" w:hAnsi="Raleway"/>
+      <w:i/>
+      <w:iCs/>
+      <w:sz w:val="18"/>
+      <w:szCs w:val="18"/>
+    </w:rPr>
+  </w:style>
+  <w:style w:type="paragraph" w:styleId="Subtitle">
+    <w:name w:val="Subtitle"/>
+    <w:basedOn w:val="Heading"/>
+    <w:next w:val="BodyText"/>
+    <w:qFormat/>
+    <w:pPr>
+      <w:spacing w:before="60" w:after="120"/>
+      <w:jc w:val="center"/>
+    </w:pPr>
+    <w:rPr>
+      <w:sz w:val="36"/>
+      <w:szCs w:val="36"/>
+    </w:rPr>
+  </w:style>
+  <w:style w:type="paragraph" w:styleId="HorizontalLine">
+    <w:name w:val="Horizontal Line"/>
+    <w:basedOn w:val="Normal"/>
+    <w:next w:val="BodyText"/>
+    <w:qFormat/>
+    <w:pPr>
+      <w:suppressLineNumbers/>
+      <w:pBdr>
+        <w:bottom w:val="double" w:sz="2" w:space="0" w:color="808080"/>
+      </w:pBdr>
+      <w:spacing w:before="0" w:after="283"/>
+    </w:pPr>
+    <w:rPr>
+      <w:sz w:val="12"/>
+      <w:szCs w:val="12"/>
     </w:rPr>
   </w:style>
   <w:style w:type="numbering" w:styleId="NoList" w:default="1">

</xml_diff>